<commit_message>
Chỉnh lại mẫu 26
</commit_message>
<xml_diff>
--- a/123-2022-CUVT-ANSV-DTRR-KHMS/PO1/Mẫu 25. Đề nghị phát hoá đơn cho các viễn thông tỉnh theo PO_3579-CUVT-KV.docx
+++ b/123-2022-CUVT-ANSV-DTRR-KHMS/PO1/Mẫu 25. Đề nghị phát hoá đơn cho các viễn thông tỉnh theo PO_3579-CUVT-KV.docx
@@ -1,6 +1,6 @@
 
 <file path=word/document.xml><?xml version="1.0" encoding="utf-8"?>
-<w:document xmlns:wpc="http://schemas.microsoft.com/office/word/2010/wordprocessingCanvas" xmlns:cx="http://schemas.microsoft.com/office/drawing/2014/chartex" xmlns:cx1="http://schemas.microsoft.com/office/drawing/2015/9/8/chartex" xmlns:cx2="http://schemas.microsoft.com/office/drawing/2015/10/21/chartex" xmlns:cx3="http://schemas.microsoft.com/office/drawing/2016/5/9/chartex" xmlns:cx4="http://schemas.microsoft.com/office/drawing/2016/5/10/chartex" xmlns:cx5="http://schemas.microsoft.com/office/drawing/2016/5/11/chartex" xmlns:cx6="http://schemas.microsoft.com/office/drawing/2016/5/12/chartex" xmlns:cx7="http://schemas.microsoft.com/office/drawing/2016/5/13/chartex" xmlns:cx8="http://schemas.microsoft.com/office/drawing/2016/5/14/chartex" xmlns:mc="http://schemas.openxmlformats.org/markup-compatibility/2006" xmlns:aink="http://schemas.microsoft.com/office/drawing/2016/ink" xmlns:am3d="http://schemas.microsoft.com/office/drawing/2017/model3d" xmlns:o="urn:schemas-microsoft-com:office:office" xmlns:r="http://schemas.openxmlformats.org/officeDocument/2006/relationships" xmlns:m="http://schemas.openxmlformats.org/officeDocument/2006/math" xmlns:v="urn:schemas-microsoft-com:vml" xmlns:wp14="http://schemas.microsoft.com/office/word/2010/wordprocessingDrawing" xmlns:wp="http://schemas.openxmlformats.org/drawingml/2006/wordprocessingDrawing" xmlns:w10="urn:schemas-microsoft-com:office:word" xmlns:w="http://schemas.openxmlformats.org/wordprocessingml/2006/main" xmlns:w14="http://schemas.microsoft.com/office/word/2010/wordml" xmlns:w15="http://schemas.microsoft.com/office/word/2012/wordml" xmlns:w16cex="http://schemas.microsoft.com/office/word/2018/wordml/cex" xmlns:w16cid="http://schemas.microsoft.com/office/word/2016/wordml/cid" xmlns:w16="http://schemas.microsoft.com/office/word/2018/wordml" xmlns:w16sdtdh="http://schemas.microsoft.com/office/word/2020/wordml/sdtdatahash" xmlns:w16se="http://schemas.microsoft.com/office/word/2015/wordml/symex" xmlns:wpg="http://schemas.microsoft.com/office/word/2010/wordprocessingGroup" xmlns:wpi="http://schemas.microsoft.com/office/word/2010/wordprocessingInk" xmlns:wne="http://schemas.microsoft.com/office/word/2006/wordml" xmlns:wps="http://schemas.microsoft.com/office/word/2010/wordprocessingShape" mc:Ignorable="w14 w15 w16se w16cid w16 w16cex w16sdtdh wp14">
+<w:document xmlns:wpc="http://schemas.microsoft.com/office/word/2010/wordprocessingCanvas" xmlns:cx="http://schemas.microsoft.com/office/drawing/2014/chartex" xmlns:cx1="http://schemas.microsoft.com/office/drawing/2015/9/8/chartex" xmlns:cx2="http://schemas.microsoft.com/office/drawing/2015/10/21/chartex" xmlns:cx3="http://schemas.microsoft.com/office/drawing/2016/5/9/chartex" xmlns:cx4="http://schemas.microsoft.com/office/drawing/2016/5/10/chartex" xmlns:cx5="http://schemas.microsoft.com/office/drawing/2016/5/11/chartex" xmlns:cx6="http://schemas.microsoft.com/office/drawing/2016/5/12/chartex" xmlns:cx7="http://schemas.microsoft.com/office/drawing/2016/5/13/chartex" xmlns:cx8="http://schemas.microsoft.com/office/drawing/2016/5/14/chartex" xmlns:mc="http://schemas.openxmlformats.org/markup-compatibility/2006" xmlns:aink="http://schemas.microsoft.com/office/drawing/2016/ink" xmlns:am3d="http://schemas.microsoft.com/office/drawing/2017/model3d" xmlns:o="urn:schemas-microsoft-com:office:office" xmlns:oel="http://schemas.microsoft.com/office/2019/extlst" xmlns:r="http://schemas.openxmlformats.org/officeDocument/2006/relationships" xmlns:m="http://schemas.openxmlformats.org/officeDocument/2006/math" xmlns:v="urn:schemas-microsoft-com:vml" xmlns:wp14="http://schemas.microsoft.com/office/word/2010/wordprocessingDrawing" xmlns:wp="http://schemas.openxmlformats.org/drawingml/2006/wordprocessingDrawing" xmlns:w10="urn:schemas-microsoft-com:office:word" xmlns:w="http://schemas.openxmlformats.org/wordprocessingml/2006/main" xmlns:w14="http://schemas.microsoft.com/office/word/2010/wordml" xmlns:w15="http://schemas.microsoft.com/office/word/2012/wordml" xmlns:w16cex="http://schemas.microsoft.com/office/word/2018/wordml/cex" xmlns:w16cid="http://schemas.microsoft.com/office/word/2016/wordml/cid" xmlns:w16="http://schemas.microsoft.com/office/word/2018/wordml" xmlns:w16sdtdh="http://schemas.microsoft.com/office/word/2020/wordml/sdtdatahash" xmlns:w16se="http://schemas.microsoft.com/office/word/2015/wordml/symex" xmlns:wpg="http://schemas.microsoft.com/office/word/2010/wordprocessingGroup" xmlns:wpi="http://schemas.microsoft.com/office/word/2010/wordprocessingInk" xmlns:wne="http://schemas.microsoft.com/office/word/2006/wordml" xmlns:wps="http://schemas.microsoft.com/office/word/2010/wordprocessingShape" mc:Ignorable="w14 w15 w16se w16cid w16 w16cex w16sdtdh wp14">
   <w:body>
     <w:p>
       <w:pPr>
@@ -197,7 +197,7 @@
                 <w:rFonts w:ascii="Times New Roman" w:hAnsi="Times New Roman"/>
                 <w:szCs w:val="24"/>
               </w:rPr>
-              <w:t>23/06/2022</w:t>
+              <w:t>18/07/2022</w:t>
             </w:r>
           </w:p>
         </w:tc>
@@ -2286,7 +2286,7 @@
                 <w:szCs w:val="24"/>
                 <w:lang w:val="en-US"/>
               </w:rPr>
-              <w:t>Viễn Thông An Giang</w:t>
+              <w:t>Bà Rịa – Vũng Tàu</w:t>
             </w:r>
           </w:p>
         </w:tc>
@@ -2309,7 +2309,7 @@
                 <w:szCs w:val="24"/>
                 <w:lang w:val="en-US"/>
               </w:rPr>
-              <w:t>600</w:t>
+              <w:t>500</w:t>
             </w:r>
           </w:p>
         </w:tc>
@@ -2337,7 +2337,7 @@
                 <w:szCs w:val="24"/>
                 <w:lang w:val="en-US"/>
               </w:rPr>
-              <w:t>12</w:t>
+              <w:t>10</w:t>
             </w:r>
           </w:p>
         </w:tc>
@@ -2393,7 +2393,7 @@
                 <w:szCs w:val="24"/>
                 <w:lang w:val="en-US"/>
               </w:rPr>
-              <w:t>549.000.000</w:t>
+              <w:t>457.500.000</w:t>
             </w:r>
           </w:p>
         </w:tc>
@@ -2420,7 +2420,7 @@
                 <w:szCs w:val="24"/>
                 <w:lang w:val="en-US"/>
               </w:rPr>
-              <w:t>10.980.000</w:t>
+              <w:t>9.150.000</w:t>
             </w:r>
           </w:p>
         </w:tc>
@@ -2448,7 +2448,7 @@
                 <w:szCs w:val="24"/>
                 <w:lang w:val="en-US"/>
               </w:rPr>
-              <w:t>14/06/2022 12:00:00 SA</w:t>
+              <w:t>16/06/2022</w:t>
             </w:r>
           </w:p>
         </w:tc>
@@ -2523,7 +2523,7 @@
                 <w:szCs w:val="24"/>
                 <w:lang w:val="en-US"/>
               </w:rPr>
-              <w:t>Viễn Thông Bà Rịa – Vũng Tàu</w:t>
+              <w:t>Bắc Kạn</w:t>
             </w:r>
           </w:p>
         </w:tc>
@@ -2546,7 +2546,7 @@
                 <w:szCs w:val="24"/>
                 <w:lang w:val="en-US"/>
               </w:rPr>
-              <w:t>500</w:t>
+              <w:t>152</w:t>
             </w:r>
           </w:p>
         </w:tc>
@@ -2574,7 +2574,7 @@
                 <w:szCs w:val="24"/>
                 <w:lang w:val="en-US"/>
               </w:rPr>
-              <w:t>10</w:t>
+              <w:t>3</w:t>
             </w:r>
           </w:p>
         </w:tc>
@@ -2630,7 +2630,7 @@
                 <w:szCs w:val="24"/>
                 <w:lang w:val="en-US"/>
               </w:rPr>
-              <w:t>457.500.000</w:t>
+              <w:t>139.080.000</w:t>
             </w:r>
           </w:p>
         </w:tc>
@@ -2657,7 +2657,7 @@
                 <w:szCs w:val="24"/>
                 <w:lang w:val="en-US"/>
               </w:rPr>
-              <w:t>9.150.000</w:t>
+              <w:t>2.781.600</w:t>
             </w:r>
           </w:p>
         </w:tc>
@@ -2685,7 +2685,7 @@
                 <w:szCs w:val="24"/>
                 <w:lang w:val="en-US"/>
               </w:rPr>
-              <w:t>16/06/2022 12:00:00 SA</w:t>
+              <w:t>16/06/2022</w:t>
             </w:r>
           </w:p>
         </w:tc>
@@ -2760,7 +2760,7 @@
                 <w:szCs w:val="24"/>
                 <w:lang w:val="en-US"/>
               </w:rPr>
-              <w:t>Viễn Thông Bắc Kạn</w:t>
+              <w:t>Bến Tre</w:t>
             </w:r>
           </w:p>
         </w:tc>
@@ -2783,7 +2783,7 @@
                 <w:szCs w:val="24"/>
                 <w:lang w:val="en-US"/>
               </w:rPr>
-              <w:t>152</w:t>
+              <w:t>746</w:t>
             </w:r>
           </w:p>
         </w:tc>
@@ -2811,7 +2811,7 @@
                 <w:szCs w:val="24"/>
                 <w:lang w:val="en-US"/>
               </w:rPr>
-              <w:t>3</w:t>
+              <w:t>15</w:t>
             </w:r>
           </w:p>
         </w:tc>
@@ -2867,7 +2867,7 @@
                 <w:szCs w:val="24"/>
                 <w:lang w:val="en-US"/>
               </w:rPr>
-              <w:t>139.080.000</w:t>
+              <w:t>682.590.000</w:t>
             </w:r>
           </w:p>
         </w:tc>
@@ -2894,7 +2894,7 @@
                 <w:szCs w:val="24"/>
                 <w:lang w:val="en-US"/>
               </w:rPr>
-              <w:t>2.781.600</w:t>
+              <w:t>13.651.800</w:t>
             </w:r>
           </w:p>
         </w:tc>
@@ -2922,7 +2922,7 @@
                 <w:szCs w:val="24"/>
                 <w:lang w:val="en-US"/>
               </w:rPr>
-              <w:t>16/06/2022 12:00:00 SA</w:t>
+              <w:t>23/06/2022</w:t>
             </w:r>
           </w:p>
         </w:tc>
@@ -2997,7 +2997,7 @@
                 <w:szCs w:val="24"/>
                 <w:lang w:val="en-US"/>
               </w:rPr>
-              <w:t>Viễn Thông Bắc Ninh</w:t>
+              <w:t>Bình Thuận</w:t>
             </w:r>
           </w:p>
         </w:tc>
@@ -3020,7 +3020,7 @@
                 <w:szCs w:val="24"/>
                 <w:lang w:val="en-US"/>
               </w:rPr>
-              <w:t>1000</w:t>
+              <w:t>600</w:t>
             </w:r>
           </w:p>
         </w:tc>
@@ -3048,7 +3048,7 @@
                 <w:szCs w:val="24"/>
                 <w:lang w:val="en-US"/>
               </w:rPr>
-              <w:t>20</w:t>
+              <w:t>12</w:t>
             </w:r>
           </w:p>
         </w:tc>
@@ -3104,7 +3104,7 @@
                 <w:szCs w:val="24"/>
                 <w:lang w:val="en-US"/>
               </w:rPr>
-              <w:t>915.000.000</w:t>
+              <w:t>549.000.000</w:t>
             </w:r>
           </w:p>
         </w:tc>
@@ -3131,7 +3131,7 @@
                 <w:szCs w:val="24"/>
                 <w:lang w:val="en-US"/>
               </w:rPr>
-              <w:t>18.300.000</w:t>
+              <w:t>10.980.000</w:t>
             </w:r>
           </w:p>
         </w:tc>
@@ -3159,7 +3159,7 @@
                 <w:szCs w:val="24"/>
                 <w:lang w:val="en-US"/>
               </w:rPr>
-              <w:t>16/06/2022 12:00:00 SA</w:t>
+              <w:t>23/06/2022</w:t>
             </w:r>
           </w:p>
         </w:tc>
@@ -3234,7 +3234,7 @@
                 <w:szCs w:val="24"/>
                 <w:lang w:val="en-US"/>
               </w:rPr>
-              <w:t>Viễn Thông Bến Tre</w:t>
+              <w:t>Điện Biên</w:t>
             </w:r>
           </w:p>
         </w:tc>
@@ -3257,7 +3257,7 @@
                 <w:szCs w:val="24"/>
                 <w:lang w:val="en-US"/>
               </w:rPr>
-              <w:t>746</w:t>
+              <w:t>350</w:t>
             </w:r>
           </w:p>
         </w:tc>
@@ -3285,7 +3285,7 @@
                 <w:szCs w:val="24"/>
                 <w:lang w:val="en-US"/>
               </w:rPr>
-              <w:t>15</w:t>
+              <w:t>7</w:t>
             </w:r>
           </w:p>
         </w:tc>
@@ -3341,7 +3341,7 @@
                 <w:szCs w:val="24"/>
                 <w:lang w:val="en-US"/>
               </w:rPr>
-              <w:t>682.590.000</w:t>
+              <w:t>320.250.000</w:t>
             </w:r>
           </w:p>
         </w:tc>
@@ -3368,7 +3368,7 @@
                 <w:szCs w:val="24"/>
                 <w:lang w:val="en-US"/>
               </w:rPr>
-              <w:t>13.651.800</w:t>
+              <w:t>6.405.000</w:t>
             </w:r>
           </w:p>
         </w:tc>
@@ -3396,7 +3396,7 @@
                 <w:szCs w:val="24"/>
                 <w:lang w:val="en-US"/>
               </w:rPr>
-              <w:t>23/06/2022 12:00:00 SA</w:t>
+              <w:t>23/06/2022</w:t>
             </w:r>
           </w:p>
         </w:tc>
@@ -3471,7 +3471,7 @@
                 <w:szCs w:val="24"/>
                 <w:lang w:val="en-US"/>
               </w:rPr>
-              <w:t>Viễn Thông Bình Định</w:t>
+              <w:t>Viễn Thông An Giang</w:t>
             </w:r>
           </w:p>
         </w:tc>
@@ -3494,7 +3494,7 @@
                 <w:szCs w:val="24"/>
                 <w:lang w:val="en-US"/>
               </w:rPr>
-              <w:t>1500</w:t>
+              <w:t>600</w:t>
             </w:r>
           </w:p>
         </w:tc>
@@ -3522,7 +3522,7 @@
                 <w:szCs w:val="24"/>
                 <w:lang w:val="en-US"/>
               </w:rPr>
-              <w:t>30</w:t>
+              <w:t>12</w:t>
             </w:r>
           </w:p>
         </w:tc>
@@ -3578,7 +3578,7 @@
                 <w:szCs w:val="24"/>
                 <w:lang w:val="en-US"/>
               </w:rPr>
-              <w:t>1.372.500.000</w:t>
+              <w:t>549.000.000</w:t>
             </w:r>
           </w:p>
         </w:tc>
@@ -3605,7 +3605,7 @@
                 <w:szCs w:val="24"/>
                 <w:lang w:val="en-US"/>
               </w:rPr>
-              <w:t>27.450.000</w:t>
+              <w:t>10.980.000</w:t>
             </w:r>
           </w:p>
         </w:tc>
@@ -3633,7 +3633,7 @@
                 <w:szCs w:val="24"/>
                 <w:lang w:val="en-US"/>
               </w:rPr>
-              <w:t>23/06/2022 12:00:00 SA</w:t>
+              <w:t>14/06/2022</w:t>
             </w:r>
           </w:p>
         </w:tc>
@@ -3708,7 +3708,7 @@
                 <w:szCs w:val="24"/>
                 <w:lang w:val="en-US"/>
               </w:rPr>
-              <w:t>Viễn Thông Bình Phước</w:t>
+              <w:t>Viễn Thông Bắc Ninh</w:t>
             </w:r>
           </w:p>
         </w:tc>
@@ -3731,7 +3731,7 @@
                 <w:szCs w:val="24"/>
                 <w:lang w:val="en-US"/>
               </w:rPr>
-              <w:t>1500</w:t>
+              <w:t>1000</w:t>
             </w:r>
           </w:p>
         </w:tc>
@@ -3759,7 +3759,7 @@
                 <w:szCs w:val="24"/>
                 <w:lang w:val="en-US"/>
               </w:rPr>
-              <w:t>30</w:t>
+              <w:t>20</w:t>
             </w:r>
           </w:p>
         </w:tc>
@@ -3815,7 +3815,7 @@
                 <w:szCs w:val="24"/>
                 <w:lang w:val="en-US"/>
               </w:rPr>
-              <w:t>1.372.500.000</w:t>
+              <w:t>915.000.000</w:t>
             </w:r>
           </w:p>
         </w:tc>
@@ -3842,7 +3842,7 @@
                 <w:szCs w:val="24"/>
                 <w:lang w:val="en-US"/>
               </w:rPr>
-              <w:t>27.450.000</w:t>
+              <w:t>18.300.000</w:t>
             </w:r>
           </w:p>
         </w:tc>
@@ -3870,7 +3870,7 @@
                 <w:szCs w:val="24"/>
                 <w:lang w:val="en-US"/>
               </w:rPr>
-              <w:t>23/06/2022 12:00:00 SA</w:t>
+              <w:t>16/06/2022</w:t>
             </w:r>
           </w:p>
         </w:tc>
@@ -3945,7 +3945,7 @@
                 <w:szCs w:val="24"/>
                 <w:lang w:val="en-US"/>
               </w:rPr>
-              <w:t>Viễn Thông Bình Thuận</w:t>
+              <w:t>Viễn Thông Bình Định</w:t>
             </w:r>
           </w:p>
         </w:tc>
@@ -3968,7 +3968,7 @@
                 <w:szCs w:val="24"/>
                 <w:lang w:val="en-US"/>
               </w:rPr>
-              <w:t>600</w:t>
+              <w:t>1500</w:t>
             </w:r>
           </w:p>
         </w:tc>
@@ -3996,7 +3996,7 @@
                 <w:szCs w:val="24"/>
                 <w:lang w:val="en-US"/>
               </w:rPr>
-              <w:t>12</w:t>
+              <w:t>30</w:t>
             </w:r>
           </w:p>
         </w:tc>
@@ -4052,7 +4052,7 @@
                 <w:szCs w:val="24"/>
                 <w:lang w:val="en-US"/>
               </w:rPr>
-              <w:t>549.000.000</w:t>
+              <w:t>1.372.500.000</w:t>
             </w:r>
           </w:p>
         </w:tc>
@@ -4079,7 +4079,7 @@
                 <w:szCs w:val="24"/>
                 <w:lang w:val="en-US"/>
               </w:rPr>
-              <w:t>10.980.000</w:t>
+              <w:t>27.450.000</w:t>
             </w:r>
           </w:p>
         </w:tc>
@@ -4107,7 +4107,7 @@
                 <w:szCs w:val="24"/>
                 <w:lang w:val="en-US"/>
               </w:rPr>
-              <w:t>23/06/2022 12:00:00 SA</w:t>
+              <w:t>23/06/2022</w:t>
             </w:r>
           </w:p>
         </w:tc>
@@ -4182,7 +4182,7 @@
                 <w:szCs w:val="24"/>
                 <w:lang w:val="en-US"/>
               </w:rPr>
-              <w:t>Viễn Thông Cà Mau</w:t>
+              <w:t>Viễn Thông Bình Phước</w:t>
             </w:r>
           </w:p>
         </w:tc>
@@ -4205,7 +4205,7 @@
                 <w:szCs w:val="24"/>
                 <w:lang w:val="en-US"/>
               </w:rPr>
-              <w:t>906</w:t>
+              <w:t>1500</w:t>
             </w:r>
           </w:p>
         </w:tc>
@@ -4233,7 +4233,7 @@
                 <w:szCs w:val="24"/>
                 <w:lang w:val="en-US"/>
               </w:rPr>
-              <w:t>18</w:t>
+              <w:t>30</w:t>
             </w:r>
           </w:p>
         </w:tc>
@@ -4289,7 +4289,7 @@
                 <w:szCs w:val="24"/>
                 <w:lang w:val="en-US"/>
               </w:rPr>
-              <w:t>828.990.000</w:t>
+              <w:t>1.372.500.000</w:t>
             </w:r>
           </w:p>
         </w:tc>
@@ -4316,7 +4316,7 @@
                 <w:szCs w:val="24"/>
                 <w:lang w:val="en-US"/>
               </w:rPr>
-              <w:t>16.579.800</w:t>
+              <w:t>27.450.000</w:t>
             </w:r>
           </w:p>
         </w:tc>
@@ -4344,7 +4344,7 @@
                 <w:szCs w:val="24"/>
                 <w:lang w:val="en-US"/>
               </w:rPr>
-              <w:t>23/06/2022 12:00:00 SA</w:t>
+              <w:t>23/06/2022</w:t>
             </w:r>
           </w:p>
         </w:tc>
@@ -4419,7 +4419,7 @@
                 <w:szCs w:val="24"/>
                 <w:lang w:val="en-US"/>
               </w:rPr>
-              <w:t>Viễn Thông Cao Bằng</w:t>
+              <w:t>Viễn Thông Cà Mau</w:t>
             </w:r>
           </w:p>
         </w:tc>
@@ -4442,7 +4442,7 @@
                 <w:szCs w:val="24"/>
                 <w:lang w:val="en-US"/>
               </w:rPr>
-              <w:t>80</w:t>
+              <w:t>906</w:t>
             </w:r>
           </w:p>
         </w:tc>
@@ -4470,7 +4470,7 @@
                 <w:szCs w:val="24"/>
                 <w:lang w:val="en-US"/>
               </w:rPr>
-              <w:t>2</w:t>
+              <w:t>18</w:t>
             </w:r>
           </w:p>
         </w:tc>
@@ -4526,7 +4526,7 @@
                 <w:szCs w:val="24"/>
                 <w:lang w:val="en-US"/>
               </w:rPr>
-              <w:t>73.200.000</w:t>
+              <w:t>828.990.000</w:t>
             </w:r>
           </w:p>
         </w:tc>
@@ -4553,7 +4553,7 @@
                 <w:szCs w:val="24"/>
                 <w:lang w:val="en-US"/>
               </w:rPr>
-              <w:t>1.464.000</w:t>
+              <w:t>16.579.800</w:t>
             </w:r>
           </w:p>
         </w:tc>
@@ -4581,7 +4581,7 @@
                 <w:szCs w:val="24"/>
                 <w:lang w:val="en-US"/>
               </w:rPr>
-              <w:t>23/06/2022 12:00:00 SA</w:t>
+              <w:t>23/06/2022</w:t>
             </w:r>
           </w:p>
         </w:tc>
@@ -4656,7 +4656,7 @@
                 <w:szCs w:val="24"/>
                 <w:lang w:val="en-US"/>
               </w:rPr>
-              <w:t>Viễn Thông Đắk Lắk</w:t>
+              <w:t>Viễn Thông Cao Bằng</w:t>
             </w:r>
           </w:p>
         </w:tc>
@@ -4679,7 +4679,7 @@
                 <w:szCs w:val="24"/>
                 <w:lang w:val="en-US"/>
               </w:rPr>
-              <w:t>2000</w:t>
+              <w:t>80</w:t>
             </w:r>
           </w:p>
         </w:tc>
@@ -4707,7 +4707,7 @@
                 <w:szCs w:val="24"/>
                 <w:lang w:val="en-US"/>
               </w:rPr>
-              <w:t>40</w:t>
+              <w:t>2</w:t>
             </w:r>
           </w:p>
         </w:tc>
@@ -4763,7 +4763,7 @@
                 <w:szCs w:val="24"/>
                 <w:lang w:val="en-US"/>
               </w:rPr>
-              <w:t>1.830.000.000</w:t>
+              <w:t>73.200.000</w:t>
             </w:r>
           </w:p>
         </w:tc>
@@ -4790,7 +4790,7 @@
                 <w:szCs w:val="24"/>
                 <w:lang w:val="en-US"/>
               </w:rPr>
-              <w:t>36.600.000</w:t>
+              <w:t>1.464.000</w:t>
             </w:r>
           </w:p>
         </w:tc>
@@ -4818,7 +4818,7 @@
                 <w:szCs w:val="24"/>
                 <w:lang w:val="en-US"/>
               </w:rPr>
-              <w:t>23/06/2022 12:00:00 SA</w:t>
+              <w:t>23/06/2022</w:t>
             </w:r>
           </w:p>
         </w:tc>
@@ -4893,7 +4893,7 @@
                 <w:szCs w:val="24"/>
                 <w:lang w:val="en-US"/>
               </w:rPr>
-              <w:t>Viễn Thông Điện Biên</w:t>
+              <w:t>Viễn Thông Đắk Lắk</w:t>
             </w:r>
           </w:p>
         </w:tc>
@@ -4916,7 +4916,7 @@
                 <w:szCs w:val="24"/>
                 <w:lang w:val="en-US"/>
               </w:rPr>
-              <w:t>350</w:t>
+              <w:t>2000</w:t>
             </w:r>
           </w:p>
         </w:tc>
@@ -4944,7 +4944,7 @@
                 <w:szCs w:val="24"/>
                 <w:lang w:val="en-US"/>
               </w:rPr>
-              <w:t>7</w:t>
+              <w:t>40</w:t>
             </w:r>
           </w:p>
         </w:tc>
@@ -5000,7 +5000,7 @@
                 <w:szCs w:val="24"/>
                 <w:lang w:val="en-US"/>
               </w:rPr>
-              <w:t>320.250.000</w:t>
+              <w:t>1.830.000.000</w:t>
             </w:r>
           </w:p>
         </w:tc>
@@ -5027,7 +5027,7 @@
                 <w:szCs w:val="24"/>
                 <w:lang w:val="en-US"/>
               </w:rPr>
-              <w:t>6.405.000</w:t>
+              <w:t>36.600.000</w:t>
             </w:r>
           </w:p>
         </w:tc>
@@ -5055,7 +5055,7 @@
                 <w:szCs w:val="24"/>
                 <w:lang w:val="en-US"/>
               </w:rPr>
-              <w:t>23/06/2022 12:00:00 SA</w:t>
+              <w:t>23/06/2022</w:t>
             </w:r>
           </w:p>
         </w:tc>
@@ -5292,7 +5292,7 @@
                 <w:szCs w:val="24"/>
                 <w:lang w:val="en-US"/>
               </w:rPr>
-              <w:t>16/06/2022 12:00:00 SA</w:t>
+              <w:t>16/06/2022</w:t>
             </w:r>
           </w:p>
         </w:tc>
@@ -5529,7 +5529,7 @@
                 <w:szCs w:val="24"/>
                 <w:lang w:val="en-US"/>
               </w:rPr>
-              <w:t>16/06/2022 12:00:00 SA</w:t>
+              <w:t>16/06/2022</w:t>
             </w:r>
           </w:p>
         </w:tc>
@@ -5766,7 +5766,7 @@
                 <w:szCs w:val="24"/>
                 <w:lang w:val="en-US"/>
               </w:rPr>
-              <w:t>23/06/2022 12:00:00 SA</w:t>
+              <w:t>23/06/2022</w:t>
             </w:r>
           </w:p>
         </w:tc>
@@ -6003,7 +6003,7 @@
                 <w:szCs w:val="24"/>
                 <w:lang w:val="en-US"/>
               </w:rPr>
-              <w:t>16/06/2022 12:00:00 SA</w:t>
+              <w:t>16/06/2022</w:t>
             </w:r>
           </w:p>
         </w:tc>
@@ -6240,7 +6240,7 @@
                 <w:szCs w:val="24"/>
                 <w:lang w:val="en-US"/>
               </w:rPr>
-              <w:t>23/06/2022 12:00:00 SA</w:t>
+              <w:t>23/06/2022</w:t>
             </w:r>
           </w:p>
         </w:tc>
@@ -6477,7 +6477,7 @@
                 <w:szCs w:val="24"/>
                 <w:lang w:val="en-US"/>
               </w:rPr>
-              <w:t>16/06/2022 12:00:00 SA</w:t>
+              <w:t>16/06/2022</w:t>
             </w:r>
           </w:p>
         </w:tc>
@@ -6714,7 +6714,7 @@
                 <w:szCs w:val="24"/>
                 <w:lang w:val="en-US"/>
               </w:rPr>
-              <w:t>23/06/2022 12:00:00 SA</w:t>
+              <w:t>23/06/2022</w:t>
             </w:r>
           </w:p>
         </w:tc>
@@ -6951,7 +6951,7 @@
                 <w:szCs w:val="24"/>
                 <w:lang w:val="en-US"/>
               </w:rPr>
-              <w:t>16/06/2022 12:00:00 SA</w:t>
+              <w:t>16/06/2022</w:t>
             </w:r>
           </w:p>
         </w:tc>
@@ -7188,7 +7188,7 @@
                 <w:szCs w:val="24"/>
                 <w:lang w:val="en-US"/>
               </w:rPr>
-              <w:t>16/06/2022 12:00:00 SA</w:t>
+              <w:t>16/06/2022</w:t>
             </w:r>
           </w:p>
         </w:tc>
@@ -7425,7 +7425,7 @@
                 <w:szCs w:val="24"/>
                 <w:lang w:val="en-US"/>
               </w:rPr>
-              <w:t>16/06/2022 12:00:00 SA</w:t>
+              <w:t>16/06/2022</w:t>
             </w:r>
           </w:p>
         </w:tc>
@@ -7662,7 +7662,7 @@
                 <w:szCs w:val="24"/>
                 <w:lang w:val="en-US"/>
               </w:rPr>
-              <w:t>16/06/2022 12:00:00 SA</w:t>
+              <w:t>16/06/2022</w:t>
             </w:r>
           </w:p>
         </w:tc>
@@ -7899,7 +7899,7 @@
                 <w:szCs w:val="24"/>
                 <w:lang w:val="en-US"/>
               </w:rPr>
-              <w:t>16/06/2022 12:00:00 SA</w:t>
+              <w:t>16/06/2022</w:t>
             </w:r>
           </w:p>
         </w:tc>
@@ -8136,7 +8136,7 @@
                 <w:szCs w:val="24"/>
                 <w:lang w:val="en-US"/>
               </w:rPr>
-              <w:t>16/06/2022 12:00:00 SA</w:t>
+              <w:t>16/06/2022</w:t>
             </w:r>
           </w:p>
         </w:tc>
@@ -8373,7 +8373,7 @@
                 <w:szCs w:val="24"/>
                 <w:lang w:val="en-US"/>
               </w:rPr>
-              <w:t>16/06/2022 12:00:00 SA</w:t>
+              <w:t>16/06/2022</w:t>
             </w:r>
           </w:p>
         </w:tc>
@@ -8610,7 +8610,7 @@
                 <w:szCs w:val="24"/>
                 <w:lang w:val="en-US"/>
               </w:rPr>
-              <w:t>16/06/2022 12:00:00 SA</w:t>
+              <w:t>16/06/2022</w:t>
             </w:r>
           </w:p>
         </w:tc>
@@ -8847,7 +8847,7 @@
                 <w:szCs w:val="24"/>
                 <w:lang w:val="en-US"/>
               </w:rPr>
-              <w:t>23/06/2022 12:00:00 SA</w:t>
+              <w:t>23/06/2022</w:t>
             </w:r>
           </w:p>
         </w:tc>
@@ -9084,7 +9084,7 @@
                 <w:szCs w:val="24"/>
                 <w:lang w:val="en-US"/>
               </w:rPr>
-              <w:t>23/06/2022 12:00:00 SA</w:t>
+              <w:t>23/06/2022</w:t>
             </w:r>
           </w:p>
         </w:tc>
@@ -9321,7 +9321,7 @@
                 <w:szCs w:val="24"/>
                 <w:lang w:val="en-US"/>
               </w:rPr>
-              <w:t>23/06/2022 12:00:00 SA</w:t>
+              <w:t>23/06/2022</w:t>
             </w:r>
           </w:p>
         </w:tc>
@@ -9558,7 +9558,7 @@
                 <w:szCs w:val="24"/>
                 <w:lang w:val="en-US"/>
               </w:rPr>
-              <w:t>23/06/2022 12:00:00 SA</w:t>
+              <w:t>23/06/2022</w:t>
             </w:r>
           </w:p>
         </w:tc>
@@ -9795,7 +9795,7 @@
                 <w:szCs w:val="24"/>
                 <w:lang w:val="en-US"/>
               </w:rPr>
-              <w:t>23/06/2022 12:00:00 SA</w:t>
+              <w:t>23/06/2022</w:t>
             </w:r>
           </w:p>
         </w:tc>
@@ -10032,7 +10032,7 @@
                 <w:szCs w:val="24"/>
                 <w:lang w:val="en-US"/>
               </w:rPr>
-              <w:t>23/06/2022 12:00:00 SA</w:t>
+              <w:t>23/06/2022</w:t>
             </w:r>
           </w:p>
         </w:tc>
@@ -10269,7 +10269,7 @@
                 <w:szCs w:val="24"/>
                 <w:lang w:val="en-US"/>
               </w:rPr>
-              <w:t>23/06/2022 12:00:00 SA</w:t>
+              <w:t>23/06/2022</w:t>
             </w:r>
           </w:p>
         </w:tc>
@@ -10506,7 +10506,7 @@
                 <w:szCs w:val="24"/>
                 <w:lang w:val="en-US"/>
               </w:rPr>
-              <w:t>23/06/2022 12:00:00 SA</w:t>
+              <w:t>23/06/2022</w:t>
             </w:r>
           </w:p>
         </w:tc>
@@ -10743,7 +10743,7 @@
                 <w:szCs w:val="24"/>
                 <w:lang w:val="en-US"/>
               </w:rPr>
-              <w:t>23/06/2022 12:00:00 SA</w:t>
+              <w:t>23/06/2022</w:t>
             </w:r>
           </w:p>
         </w:tc>
@@ -10980,7 +10980,7 @@
                 <w:szCs w:val="24"/>
                 <w:lang w:val="en-US"/>
               </w:rPr>
-              <w:t>23/06/2022 12:00:00 SA</w:t>
+              <w:t>23/06/2022</w:t>
             </w:r>
           </w:p>
         </w:tc>
@@ -11217,7 +11217,7 @@
                 <w:szCs w:val="24"/>
                 <w:lang w:val="en-US"/>
               </w:rPr>
-              <w:t>23/06/2022 12:00:00 SA</w:t>
+              <w:t>23/06/2022</w:t>
             </w:r>
           </w:p>
         </w:tc>
@@ -11454,7 +11454,7 @@
                 <w:szCs w:val="24"/>
                 <w:lang w:val="en-US"/>
               </w:rPr>
-              <w:t>16/06/2022 12:00:00 SA</w:t>
+              <w:t>16/06/2022</w:t>
             </w:r>
           </w:p>
         </w:tc>
@@ -11691,7 +11691,7 @@
                 <w:szCs w:val="24"/>
                 <w:lang w:val="en-US"/>
               </w:rPr>
-              <w:t>23/06/2022 12:00:00 SA</w:t>
+              <w:t>23/06/2022</w:t>
             </w:r>
           </w:p>
         </w:tc>
@@ -11928,7 +11928,7 @@
                 <w:szCs w:val="24"/>
                 <w:lang w:val="en-US"/>
               </w:rPr>
-              <w:t>23/06/2022 12:00:00 SA</w:t>
+              <w:t>23/06/2022</w:t>
             </w:r>
           </w:p>
         </w:tc>
@@ -12165,7 +12165,7 @@
                 <w:szCs w:val="24"/>
                 <w:lang w:val="en-US"/>
               </w:rPr>
-              <w:t>23/06/2022 12:00:00 SA</w:t>
+              <w:t>23/06/2022</w:t>
             </w:r>
           </w:p>
         </w:tc>
@@ -12402,7 +12402,7 @@
                 <w:szCs w:val="24"/>
                 <w:lang w:val="en-US"/>
               </w:rPr>
-              <w:t>23/06/2022 12:00:00 SA</w:t>
+              <w:t>23/06/2022</w:t>
             </w:r>
           </w:p>
         </w:tc>
@@ -12639,7 +12639,7 @@
                 <w:szCs w:val="24"/>
                 <w:lang w:val="en-US"/>
               </w:rPr>
-              <w:t>16/06/2022 12:00:00 SA</w:t>
+              <w:t>16/06/2022</w:t>
             </w:r>
           </w:p>
         </w:tc>
@@ -12876,7 +12876,7 @@
                 <w:szCs w:val="24"/>
                 <w:lang w:val="en-US"/>
               </w:rPr>
-              <w:t>16/06/2022 12:00:00 SA</w:t>
+              <w:t>16/06/2022</w:t>
             </w:r>
           </w:p>
         </w:tc>
@@ -12929,7 +12929,7 @@
 </file>
 
 <file path=word/endnotes.xml><?xml version="1.0" encoding="utf-8"?>
-<w:endnotes xmlns:wpc="http://schemas.microsoft.com/office/word/2010/wordprocessingCanvas" xmlns:cx="http://schemas.microsoft.com/office/drawing/2014/chartex" xmlns:cx1="http://schemas.microsoft.com/office/drawing/2015/9/8/chartex" xmlns:cx2="http://schemas.microsoft.com/office/drawing/2015/10/21/chartex" xmlns:cx3="http://schemas.microsoft.com/office/drawing/2016/5/9/chartex" xmlns:cx4="http://schemas.microsoft.com/office/drawing/2016/5/10/chartex" xmlns:cx5="http://schemas.microsoft.com/office/drawing/2016/5/11/chartex" xmlns:cx6="http://schemas.microsoft.com/office/drawing/2016/5/12/chartex" xmlns:cx7="http://schemas.microsoft.com/office/drawing/2016/5/13/chartex" xmlns:cx8="http://schemas.microsoft.com/office/drawing/2016/5/14/chartex" xmlns:mc="http://schemas.openxmlformats.org/markup-compatibility/2006" xmlns:aink="http://schemas.microsoft.com/office/drawing/2016/ink" xmlns:am3d="http://schemas.microsoft.com/office/drawing/2017/model3d" xmlns:o="urn:schemas-microsoft-com:office:office" xmlns:r="http://schemas.openxmlformats.org/officeDocument/2006/relationships" xmlns:m="http://schemas.openxmlformats.org/officeDocument/2006/math" xmlns:v="urn:schemas-microsoft-com:vml" xmlns:wp14="http://schemas.microsoft.com/office/word/2010/wordprocessingDrawing" xmlns:wp="http://schemas.openxmlformats.org/drawingml/2006/wordprocessingDrawing" xmlns:w10="urn:schemas-microsoft-com:office:word" xmlns:w="http://schemas.openxmlformats.org/wordprocessingml/2006/main" xmlns:w14="http://schemas.microsoft.com/office/word/2010/wordml" xmlns:w15="http://schemas.microsoft.com/office/word/2012/wordml" xmlns:w16cex="http://schemas.microsoft.com/office/word/2018/wordml/cex" xmlns:w16cid="http://schemas.microsoft.com/office/word/2016/wordml/cid" xmlns:w16="http://schemas.microsoft.com/office/word/2018/wordml" xmlns:w16sdtdh="http://schemas.microsoft.com/office/word/2020/wordml/sdtdatahash" xmlns:w16se="http://schemas.microsoft.com/office/word/2015/wordml/symex" xmlns:wpg="http://schemas.microsoft.com/office/word/2010/wordprocessingGroup" xmlns:wpi="http://schemas.microsoft.com/office/word/2010/wordprocessingInk" xmlns:wne="http://schemas.microsoft.com/office/word/2006/wordml" xmlns:wps="http://schemas.microsoft.com/office/word/2010/wordprocessingShape" mc:Ignorable="w14 w15 w16se w16cid w16 w16cex w16sdtdh wp14">
+<w:endnotes xmlns:wpc="http://schemas.microsoft.com/office/word/2010/wordprocessingCanvas" xmlns:cx="http://schemas.microsoft.com/office/drawing/2014/chartex" xmlns:cx1="http://schemas.microsoft.com/office/drawing/2015/9/8/chartex" xmlns:cx2="http://schemas.microsoft.com/office/drawing/2015/10/21/chartex" xmlns:cx3="http://schemas.microsoft.com/office/drawing/2016/5/9/chartex" xmlns:cx4="http://schemas.microsoft.com/office/drawing/2016/5/10/chartex" xmlns:cx5="http://schemas.microsoft.com/office/drawing/2016/5/11/chartex" xmlns:cx6="http://schemas.microsoft.com/office/drawing/2016/5/12/chartex" xmlns:cx7="http://schemas.microsoft.com/office/drawing/2016/5/13/chartex" xmlns:cx8="http://schemas.microsoft.com/office/drawing/2016/5/14/chartex" xmlns:mc="http://schemas.openxmlformats.org/markup-compatibility/2006" xmlns:aink="http://schemas.microsoft.com/office/drawing/2016/ink" xmlns:am3d="http://schemas.microsoft.com/office/drawing/2017/model3d" xmlns:o="urn:schemas-microsoft-com:office:office" xmlns:oel="http://schemas.microsoft.com/office/2019/extlst" xmlns:r="http://schemas.openxmlformats.org/officeDocument/2006/relationships" xmlns:m="http://schemas.openxmlformats.org/officeDocument/2006/math" xmlns:v="urn:schemas-microsoft-com:vml" xmlns:wp14="http://schemas.microsoft.com/office/word/2010/wordprocessingDrawing" xmlns:wp="http://schemas.openxmlformats.org/drawingml/2006/wordprocessingDrawing" xmlns:w10="urn:schemas-microsoft-com:office:word" xmlns:w="http://schemas.openxmlformats.org/wordprocessingml/2006/main" xmlns:w14="http://schemas.microsoft.com/office/word/2010/wordml" xmlns:w15="http://schemas.microsoft.com/office/word/2012/wordml" xmlns:w16cex="http://schemas.microsoft.com/office/word/2018/wordml/cex" xmlns:w16cid="http://schemas.microsoft.com/office/word/2016/wordml/cid" xmlns:w16="http://schemas.microsoft.com/office/word/2018/wordml" xmlns:w16sdtdh="http://schemas.microsoft.com/office/word/2020/wordml/sdtdatahash" xmlns:w16se="http://schemas.microsoft.com/office/word/2015/wordml/symex" xmlns:wpg="http://schemas.microsoft.com/office/word/2010/wordprocessingGroup" xmlns:wpi="http://schemas.microsoft.com/office/word/2010/wordprocessingInk" xmlns:wne="http://schemas.microsoft.com/office/word/2006/wordml" xmlns:wps="http://schemas.microsoft.com/office/word/2010/wordprocessingShape" mc:Ignorable="w14 w15 w16se w16cid w16 w16cex w16sdtdh wp14">
   <w:endnote w:type="separator" w:id="-1">
     <w:p>
       <w:r>
@@ -12948,7 +12948,7 @@
 </file>
 
 <file path=word/footer1.xml><?xml version="1.0" encoding="utf-8"?>
-<w:ftr xmlns:wpc="http://schemas.microsoft.com/office/word/2010/wordprocessingCanvas" xmlns:cx="http://schemas.microsoft.com/office/drawing/2014/chartex" xmlns:cx1="http://schemas.microsoft.com/office/drawing/2015/9/8/chartex" xmlns:cx2="http://schemas.microsoft.com/office/drawing/2015/10/21/chartex" xmlns:cx3="http://schemas.microsoft.com/office/drawing/2016/5/9/chartex" xmlns:cx4="http://schemas.microsoft.com/office/drawing/2016/5/10/chartex" xmlns:cx5="http://schemas.microsoft.com/office/drawing/2016/5/11/chartex" xmlns:cx6="http://schemas.microsoft.com/office/drawing/2016/5/12/chartex" xmlns:cx7="http://schemas.microsoft.com/office/drawing/2016/5/13/chartex" xmlns:cx8="http://schemas.microsoft.com/office/drawing/2016/5/14/chartex" xmlns:mc="http://schemas.openxmlformats.org/markup-compatibility/2006" xmlns:aink="http://schemas.microsoft.com/office/drawing/2016/ink" xmlns:am3d="http://schemas.microsoft.com/office/drawing/2017/model3d" xmlns:o="urn:schemas-microsoft-com:office:office" xmlns:r="http://schemas.openxmlformats.org/officeDocument/2006/relationships" xmlns:m="http://schemas.openxmlformats.org/officeDocument/2006/math" xmlns:v="urn:schemas-microsoft-com:vml" xmlns:wp14="http://schemas.microsoft.com/office/word/2010/wordprocessingDrawing" xmlns:wp="http://schemas.openxmlformats.org/drawingml/2006/wordprocessingDrawing" xmlns:w10="urn:schemas-microsoft-com:office:word" xmlns:w="http://schemas.openxmlformats.org/wordprocessingml/2006/main" xmlns:w14="http://schemas.microsoft.com/office/word/2010/wordml" xmlns:w15="http://schemas.microsoft.com/office/word/2012/wordml" xmlns:w16cex="http://schemas.microsoft.com/office/word/2018/wordml/cex" xmlns:w16cid="http://schemas.microsoft.com/office/word/2016/wordml/cid" xmlns:w16="http://schemas.microsoft.com/office/word/2018/wordml" xmlns:w16sdtdh="http://schemas.microsoft.com/office/word/2020/wordml/sdtdatahash" xmlns:w16se="http://schemas.microsoft.com/office/word/2015/wordml/symex" xmlns:wpg="http://schemas.microsoft.com/office/word/2010/wordprocessingGroup" xmlns:wpi="http://schemas.microsoft.com/office/word/2010/wordprocessingInk" xmlns:wne="http://schemas.microsoft.com/office/word/2006/wordml" xmlns:wps="http://schemas.microsoft.com/office/word/2010/wordprocessingShape" mc:Ignorable="w14 w15 w16se w16cid w16 w16cex w16sdtdh wp14">
+<w:ftr xmlns:wpc="http://schemas.microsoft.com/office/word/2010/wordprocessingCanvas" xmlns:cx="http://schemas.microsoft.com/office/drawing/2014/chartex" xmlns:cx1="http://schemas.microsoft.com/office/drawing/2015/9/8/chartex" xmlns:cx2="http://schemas.microsoft.com/office/drawing/2015/10/21/chartex" xmlns:cx3="http://schemas.microsoft.com/office/drawing/2016/5/9/chartex" xmlns:cx4="http://schemas.microsoft.com/office/drawing/2016/5/10/chartex" xmlns:cx5="http://schemas.microsoft.com/office/drawing/2016/5/11/chartex" xmlns:cx6="http://schemas.microsoft.com/office/drawing/2016/5/12/chartex" xmlns:cx7="http://schemas.microsoft.com/office/drawing/2016/5/13/chartex" xmlns:cx8="http://schemas.microsoft.com/office/drawing/2016/5/14/chartex" xmlns:mc="http://schemas.openxmlformats.org/markup-compatibility/2006" xmlns:aink="http://schemas.microsoft.com/office/drawing/2016/ink" xmlns:am3d="http://schemas.microsoft.com/office/drawing/2017/model3d" xmlns:o="urn:schemas-microsoft-com:office:office" xmlns:oel="http://schemas.microsoft.com/office/2019/extlst" xmlns:r="http://schemas.openxmlformats.org/officeDocument/2006/relationships" xmlns:m="http://schemas.openxmlformats.org/officeDocument/2006/math" xmlns:v="urn:schemas-microsoft-com:vml" xmlns:wp14="http://schemas.microsoft.com/office/word/2010/wordprocessingDrawing" xmlns:wp="http://schemas.openxmlformats.org/drawingml/2006/wordprocessingDrawing" xmlns:w10="urn:schemas-microsoft-com:office:word" xmlns:w="http://schemas.openxmlformats.org/wordprocessingml/2006/main" xmlns:w14="http://schemas.microsoft.com/office/word/2010/wordml" xmlns:w15="http://schemas.microsoft.com/office/word/2012/wordml" xmlns:w16cex="http://schemas.microsoft.com/office/word/2018/wordml/cex" xmlns:w16cid="http://schemas.microsoft.com/office/word/2016/wordml/cid" xmlns:w16="http://schemas.microsoft.com/office/word/2018/wordml" xmlns:w16sdtdh="http://schemas.microsoft.com/office/word/2020/wordml/sdtdatahash" xmlns:w16se="http://schemas.microsoft.com/office/word/2015/wordml/symex" xmlns:wpg="http://schemas.microsoft.com/office/word/2010/wordprocessingGroup" xmlns:wpi="http://schemas.microsoft.com/office/word/2010/wordprocessingInk" xmlns:wne="http://schemas.microsoft.com/office/word/2006/wordml" xmlns:wps="http://schemas.microsoft.com/office/word/2010/wordprocessingShape" mc:Ignorable="w14 w15 w16se w16cid w16 w16cex w16sdtdh wp14">
   <w:p>
     <w:pPr>
       <w:pStyle w:val="Footer"/>
@@ -12983,7 +12983,7 @@
 </file>
 
 <file path=word/footnotes.xml><?xml version="1.0" encoding="utf-8"?>
-<w:footnotes xmlns:wpc="http://schemas.microsoft.com/office/word/2010/wordprocessingCanvas" xmlns:cx="http://schemas.microsoft.com/office/drawing/2014/chartex" xmlns:cx1="http://schemas.microsoft.com/office/drawing/2015/9/8/chartex" xmlns:cx2="http://schemas.microsoft.com/office/drawing/2015/10/21/chartex" xmlns:cx3="http://schemas.microsoft.com/office/drawing/2016/5/9/chartex" xmlns:cx4="http://schemas.microsoft.com/office/drawing/2016/5/10/chartex" xmlns:cx5="http://schemas.microsoft.com/office/drawing/2016/5/11/chartex" xmlns:cx6="http://schemas.microsoft.com/office/drawing/2016/5/12/chartex" xmlns:cx7="http://schemas.microsoft.com/office/drawing/2016/5/13/chartex" xmlns:cx8="http://schemas.microsoft.com/office/drawing/2016/5/14/chartex" xmlns:mc="http://schemas.openxmlformats.org/markup-compatibility/2006" xmlns:aink="http://schemas.microsoft.com/office/drawing/2016/ink" xmlns:am3d="http://schemas.microsoft.com/office/drawing/2017/model3d" xmlns:o="urn:schemas-microsoft-com:office:office" xmlns:r="http://schemas.openxmlformats.org/officeDocument/2006/relationships" xmlns:m="http://schemas.openxmlformats.org/officeDocument/2006/math" xmlns:v="urn:schemas-microsoft-com:vml" xmlns:wp14="http://schemas.microsoft.com/office/word/2010/wordprocessingDrawing" xmlns:wp="http://schemas.openxmlformats.org/drawingml/2006/wordprocessingDrawing" xmlns:w10="urn:schemas-microsoft-com:office:word" xmlns:w="http://schemas.openxmlformats.org/wordprocessingml/2006/main" xmlns:w14="http://schemas.microsoft.com/office/word/2010/wordml" xmlns:w15="http://schemas.microsoft.com/office/word/2012/wordml" xmlns:w16cex="http://schemas.microsoft.com/office/word/2018/wordml/cex" xmlns:w16cid="http://schemas.microsoft.com/office/word/2016/wordml/cid" xmlns:w16="http://schemas.microsoft.com/office/word/2018/wordml" xmlns:w16sdtdh="http://schemas.microsoft.com/office/word/2020/wordml/sdtdatahash" xmlns:w16se="http://schemas.microsoft.com/office/word/2015/wordml/symex" xmlns:wpg="http://schemas.microsoft.com/office/word/2010/wordprocessingGroup" xmlns:wpi="http://schemas.microsoft.com/office/word/2010/wordprocessingInk" xmlns:wne="http://schemas.microsoft.com/office/word/2006/wordml" xmlns:wps="http://schemas.microsoft.com/office/word/2010/wordprocessingShape" mc:Ignorable="w14 w15 w16se w16cid w16 w16cex w16sdtdh wp14">
+<w:footnotes xmlns:wpc="http://schemas.microsoft.com/office/word/2010/wordprocessingCanvas" xmlns:cx="http://schemas.microsoft.com/office/drawing/2014/chartex" xmlns:cx1="http://schemas.microsoft.com/office/drawing/2015/9/8/chartex" xmlns:cx2="http://schemas.microsoft.com/office/drawing/2015/10/21/chartex" xmlns:cx3="http://schemas.microsoft.com/office/drawing/2016/5/9/chartex" xmlns:cx4="http://schemas.microsoft.com/office/drawing/2016/5/10/chartex" xmlns:cx5="http://schemas.microsoft.com/office/drawing/2016/5/11/chartex" xmlns:cx6="http://schemas.microsoft.com/office/drawing/2016/5/12/chartex" xmlns:cx7="http://schemas.microsoft.com/office/drawing/2016/5/13/chartex" xmlns:cx8="http://schemas.microsoft.com/office/drawing/2016/5/14/chartex" xmlns:mc="http://schemas.openxmlformats.org/markup-compatibility/2006" xmlns:aink="http://schemas.microsoft.com/office/drawing/2016/ink" xmlns:am3d="http://schemas.microsoft.com/office/drawing/2017/model3d" xmlns:o="urn:schemas-microsoft-com:office:office" xmlns:oel="http://schemas.microsoft.com/office/2019/extlst" xmlns:r="http://schemas.openxmlformats.org/officeDocument/2006/relationships" xmlns:m="http://schemas.openxmlformats.org/officeDocument/2006/math" xmlns:v="urn:schemas-microsoft-com:vml" xmlns:wp14="http://schemas.microsoft.com/office/word/2010/wordprocessingDrawing" xmlns:wp="http://schemas.openxmlformats.org/drawingml/2006/wordprocessingDrawing" xmlns:w10="urn:schemas-microsoft-com:office:word" xmlns:w="http://schemas.openxmlformats.org/wordprocessingml/2006/main" xmlns:w14="http://schemas.microsoft.com/office/word/2010/wordml" xmlns:w15="http://schemas.microsoft.com/office/word/2012/wordml" xmlns:w16cex="http://schemas.microsoft.com/office/word/2018/wordml/cex" xmlns:w16cid="http://schemas.microsoft.com/office/word/2016/wordml/cid" xmlns:w16="http://schemas.microsoft.com/office/word/2018/wordml" xmlns:w16sdtdh="http://schemas.microsoft.com/office/word/2020/wordml/sdtdatahash" xmlns:w16se="http://schemas.microsoft.com/office/word/2015/wordml/symex" xmlns:wpg="http://schemas.microsoft.com/office/word/2010/wordprocessingGroup" xmlns:wpi="http://schemas.microsoft.com/office/word/2010/wordprocessingInk" xmlns:wne="http://schemas.microsoft.com/office/word/2006/wordml" xmlns:wps="http://schemas.microsoft.com/office/word/2010/wordprocessingShape" mc:Ignorable="w14 w15 w16se w16cid w16 w16cex w16sdtdh wp14">
   <w:footnote w:type="separator" w:id="-1">
     <w:p>
       <w:r>
@@ -13002,7 +13002,7 @@
 </file>
 
 <file path=word/header1.xml><?xml version="1.0" encoding="utf-8"?>
-<w:hdr xmlns:wpc="http://schemas.microsoft.com/office/word/2010/wordprocessingCanvas" xmlns:cx="http://schemas.microsoft.com/office/drawing/2014/chartex" xmlns:cx1="http://schemas.microsoft.com/office/drawing/2015/9/8/chartex" xmlns:cx2="http://schemas.microsoft.com/office/drawing/2015/10/21/chartex" xmlns:cx3="http://schemas.microsoft.com/office/drawing/2016/5/9/chartex" xmlns:cx4="http://schemas.microsoft.com/office/drawing/2016/5/10/chartex" xmlns:cx5="http://schemas.microsoft.com/office/drawing/2016/5/11/chartex" xmlns:cx6="http://schemas.microsoft.com/office/drawing/2016/5/12/chartex" xmlns:cx7="http://schemas.microsoft.com/office/drawing/2016/5/13/chartex" xmlns:cx8="http://schemas.microsoft.com/office/drawing/2016/5/14/chartex" xmlns:mc="http://schemas.openxmlformats.org/markup-compatibility/2006" xmlns:aink="http://schemas.microsoft.com/office/drawing/2016/ink" xmlns:am3d="http://schemas.microsoft.com/office/drawing/2017/model3d" xmlns:o="urn:schemas-microsoft-com:office:office" xmlns:r="http://schemas.openxmlformats.org/officeDocument/2006/relationships" xmlns:m="http://schemas.openxmlformats.org/officeDocument/2006/math" xmlns:v="urn:schemas-microsoft-com:vml" xmlns:wp14="http://schemas.microsoft.com/office/word/2010/wordprocessingDrawing" xmlns:wp="http://schemas.openxmlformats.org/drawingml/2006/wordprocessingDrawing" xmlns:w10="urn:schemas-microsoft-com:office:word" xmlns:w="http://schemas.openxmlformats.org/wordprocessingml/2006/main" xmlns:w14="http://schemas.microsoft.com/office/word/2010/wordml" xmlns:w15="http://schemas.microsoft.com/office/word/2012/wordml" xmlns:w16cex="http://schemas.microsoft.com/office/word/2018/wordml/cex" xmlns:w16cid="http://schemas.microsoft.com/office/word/2016/wordml/cid" xmlns:w16="http://schemas.microsoft.com/office/word/2018/wordml" xmlns:w16sdtdh="http://schemas.microsoft.com/office/word/2020/wordml/sdtdatahash" xmlns:w16se="http://schemas.microsoft.com/office/word/2015/wordml/symex" xmlns:wpg="http://schemas.microsoft.com/office/word/2010/wordprocessingGroup" xmlns:wpi="http://schemas.microsoft.com/office/word/2010/wordprocessingInk" xmlns:wne="http://schemas.microsoft.com/office/word/2006/wordml" xmlns:wps="http://schemas.microsoft.com/office/word/2010/wordprocessingShape" mc:Ignorable="w14 w15 w16se w16cid w16 w16cex w16sdtdh wp14">
+<w:hdr xmlns:wpc="http://schemas.microsoft.com/office/word/2010/wordprocessingCanvas" xmlns:cx="http://schemas.microsoft.com/office/drawing/2014/chartex" xmlns:cx1="http://schemas.microsoft.com/office/drawing/2015/9/8/chartex" xmlns:cx2="http://schemas.microsoft.com/office/drawing/2015/10/21/chartex" xmlns:cx3="http://schemas.microsoft.com/office/drawing/2016/5/9/chartex" xmlns:cx4="http://schemas.microsoft.com/office/drawing/2016/5/10/chartex" xmlns:cx5="http://schemas.microsoft.com/office/drawing/2016/5/11/chartex" xmlns:cx6="http://schemas.microsoft.com/office/drawing/2016/5/12/chartex" xmlns:cx7="http://schemas.microsoft.com/office/drawing/2016/5/13/chartex" xmlns:cx8="http://schemas.microsoft.com/office/drawing/2016/5/14/chartex" xmlns:mc="http://schemas.openxmlformats.org/markup-compatibility/2006" xmlns:aink="http://schemas.microsoft.com/office/drawing/2016/ink" xmlns:am3d="http://schemas.microsoft.com/office/drawing/2017/model3d" xmlns:o="urn:schemas-microsoft-com:office:office" xmlns:oel="http://schemas.microsoft.com/office/2019/extlst" xmlns:r="http://schemas.openxmlformats.org/officeDocument/2006/relationships" xmlns:m="http://schemas.openxmlformats.org/officeDocument/2006/math" xmlns:v="urn:schemas-microsoft-com:vml" xmlns:wp14="http://schemas.microsoft.com/office/word/2010/wordprocessingDrawing" xmlns:wp="http://schemas.openxmlformats.org/drawingml/2006/wordprocessingDrawing" xmlns:w10="urn:schemas-microsoft-com:office:word" xmlns:w="http://schemas.openxmlformats.org/wordprocessingml/2006/main" xmlns:w14="http://schemas.microsoft.com/office/word/2010/wordml" xmlns:w15="http://schemas.microsoft.com/office/word/2012/wordml" xmlns:w16cex="http://schemas.microsoft.com/office/word/2018/wordml/cex" xmlns:w16cid="http://schemas.microsoft.com/office/word/2016/wordml/cid" xmlns:w16="http://schemas.microsoft.com/office/word/2018/wordml" xmlns:w16sdtdh="http://schemas.microsoft.com/office/word/2020/wordml/sdtdatahash" xmlns:w16se="http://schemas.microsoft.com/office/word/2015/wordml/symex" xmlns:wpg="http://schemas.microsoft.com/office/word/2010/wordprocessingGroup" xmlns:wpi="http://schemas.microsoft.com/office/word/2010/wordprocessingInk" xmlns:wne="http://schemas.microsoft.com/office/word/2006/wordml" xmlns:wps="http://schemas.microsoft.com/office/word/2010/wordprocessingShape" mc:Ignorable="w14 w15 w16se w16cid w16 w16cex w16sdtdh wp14">
   <w:p>
     <w:pPr>
       <w:pStyle w:val="Header"/>
@@ -13013,7 +13013,7 @@
 </file>
 
 <file path=word/numbering.xml><?xml version="1.0" encoding="utf-8"?>
-<w:numbering xmlns:wpc="http://schemas.microsoft.com/office/word/2010/wordprocessingCanvas" xmlns:cx="http://schemas.microsoft.com/office/drawing/2014/chartex" xmlns:cx1="http://schemas.microsoft.com/office/drawing/2015/9/8/chartex" xmlns:cx2="http://schemas.microsoft.com/office/drawing/2015/10/21/chartex" xmlns:cx3="http://schemas.microsoft.com/office/drawing/2016/5/9/chartex" xmlns:cx4="http://schemas.microsoft.com/office/drawing/2016/5/10/chartex" xmlns:cx5="http://schemas.microsoft.com/office/drawing/2016/5/11/chartex" xmlns:cx6="http://schemas.microsoft.com/office/drawing/2016/5/12/chartex" xmlns:cx7="http://schemas.microsoft.com/office/drawing/2016/5/13/chartex" xmlns:cx8="http://schemas.microsoft.com/office/drawing/2016/5/14/chartex" xmlns:mc="http://schemas.openxmlformats.org/markup-compatibility/2006" xmlns:aink="http://schemas.microsoft.com/office/drawing/2016/ink" xmlns:am3d="http://schemas.microsoft.com/office/drawing/2017/model3d" xmlns:o="urn:schemas-microsoft-com:office:office" xmlns:r="http://schemas.openxmlformats.org/officeDocument/2006/relationships" xmlns:m="http://schemas.openxmlformats.org/officeDocument/2006/math" xmlns:v="urn:schemas-microsoft-com:vml" xmlns:wp14="http://schemas.microsoft.com/office/word/2010/wordprocessingDrawing" xmlns:wp="http://schemas.openxmlformats.org/drawingml/2006/wordprocessingDrawing" xmlns:w10="urn:schemas-microsoft-com:office:word" xmlns:w="http://schemas.openxmlformats.org/wordprocessingml/2006/main" xmlns:w14="http://schemas.microsoft.com/office/word/2010/wordml" xmlns:w15="http://schemas.microsoft.com/office/word/2012/wordml" xmlns:w16cex="http://schemas.microsoft.com/office/word/2018/wordml/cex" xmlns:w16cid="http://schemas.microsoft.com/office/word/2016/wordml/cid" xmlns:w16="http://schemas.microsoft.com/office/word/2018/wordml" xmlns:w16sdtdh="http://schemas.microsoft.com/office/word/2020/wordml/sdtdatahash" xmlns:w16se="http://schemas.microsoft.com/office/word/2015/wordml/symex" xmlns:wpg="http://schemas.microsoft.com/office/word/2010/wordprocessingGroup" xmlns:wpi="http://schemas.microsoft.com/office/word/2010/wordprocessingInk" xmlns:wne="http://schemas.microsoft.com/office/word/2006/wordml" xmlns:wps="http://schemas.microsoft.com/office/word/2010/wordprocessingShape" mc:Ignorable="w14 w15 w16se w16cid w16 w16cex w16sdtdh wp14">
+<w:numbering xmlns:wpc="http://schemas.microsoft.com/office/word/2010/wordprocessingCanvas" xmlns:cx="http://schemas.microsoft.com/office/drawing/2014/chartex" xmlns:cx1="http://schemas.microsoft.com/office/drawing/2015/9/8/chartex" xmlns:cx2="http://schemas.microsoft.com/office/drawing/2015/10/21/chartex" xmlns:cx3="http://schemas.microsoft.com/office/drawing/2016/5/9/chartex" xmlns:cx4="http://schemas.microsoft.com/office/drawing/2016/5/10/chartex" xmlns:cx5="http://schemas.microsoft.com/office/drawing/2016/5/11/chartex" xmlns:cx6="http://schemas.microsoft.com/office/drawing/2016/5/12/chartex" xmlns:cx7="http://schemas.microsoft.com/office/drawing/2016/5/13/chartex" xmlns:cx8="http://schemas.microsoft.com/office/drawing/2016/5/14/chartex" xmlns:mc="http://schemas.openxmlformats.org/markup-compatibility/2006" xmlns:aink="http://schemas.microsoft.com/office/drawing/2016/ink" xmlns:am3d="http://schemas.microsoft.com/office/drawing/2017/model3d" xmlns:o="urn:schemas-microsoft-com:office:office" xmlns:oel="http://schemas.microsoft.com/office/2019/extlst" xmlns:r="http://schemas.openxmlformats.org/officeDocument/2006/relationships" xmlns:m="http://schemas.openxmlformats.org/officeDocument/2006/math" xmlns:v="urn:schemas-microsoft-com:vml" xmlns:wp14="http://schemas.microsoft.com/office/word/2010/wordprocessingDrawing" xmlns:wp="http://schemas.openxmlformats.org/drawingml/2006/wordprocessingDrawing" xmlns:w10="urn:schemas-microsoft-com:office:word" xmlns:w="http://schemas.openxmlformats.org/wordprocessingml/2006/main" xmlns:w14="http://schemas.microsoft.com/office/word/2010/wordml" xmlns:w15="http://schemas.microsoft.com/office/word/2012/wordml" xmlns:w16cex="http://schemas.microsoft.com/office/word/2018/wordml/cex" xmlns:w16cid="http://schemas.microsoft.com/office/word/2016/wordml/cid" xmlns:w16="http://schemas.microsoft.com/office/word/2018/wordml" xmlns:w16sdtdh="http://schemas.microsoft.com/office/word/2020/wordml/sdtdatahash" xmlns:w16se="http://schemas.microsoft.com/office/word/2015/wordml/symex" xmlns:wpg="http://schemas.microsoft.com/office/word/2010/wordprocessingGroup" xmlns:wpi="http://schemas.microsoft.com/office/word/2010/wordprocessingInk" xmlns:wne="http://schemas.microsoft.com/office/word/2006/wordml" xmlns:wps="http://schemas.microsoft.com/office/word/2010/wordprocessingShape" mc:Ignorable="w14 w15 w16se w16cid w16 w16cex w16sdtdh wp14">
   <w:abstractNum w:abstractNumId="0" w15:restartNumberingAfterBreak="0">
     <w:nsid w:val="1D545EF7"/>
     <w:multiLevelType w:val="hybridMultilevel"/>
@@ -14415,43 +14415,43 @@
       </w:rPr>
     </w:lvl>
   </w:abstractNum>
-  <w:num w:numId="1">
+  <w:num w:numId="1" w16cid:durableId="516966435">
     <w:abstractNumId w:val="6"/>
   </w:num>
-  <w:num w:numId="2">
+  <w:num w:numId="2" w16cid:durableId="1912275641">
     <w:abstractNumId w:val="9"/>
   </w:num>
-  <w:num w:numId="3">
+  <w:num w:numId="3" w16cid:durableId="601449748">
     <w:abstractNumId w:val="0"/>
   </w:num>
-  <w:num w:numId="4">
+  <w:num w:numId="4" w16cid:durableId="152718511">
     <w:abstractNumId w:val="2"/>
   </w:num>
-  <w:num w:numId="5">
+  <w:num w:numId="5" w16cid:durableId="1911110496">
     <w:abstractNumId w:val="10"/>
   </w:num>
-  <w:num w:numId="6">
+  <w:num w:numId="6" w16cid:durableId="1602879873">
     <w:abstractNumId w:val="8"/>
   </w:num>
-  <w:num w:numId="7">
+  <w:num w:numId="7" w16cid:durableId="65304010">
     <w:abstractNumId w:val="5"/>
   </w:num>
-  <w:num w:numId="8">
+  <w:num w:numId="8" w16cid:durableId="1265648643">
     <w:abstractNumId w:val="11"/>
   </w:num>
-  <w:num w:numId="9">
+  <w:num w:numId="9" w16cid:durableId="1849637673">
     <w:abstractNumId w:val="12"/>
   </w:num>
-  <w:num w:numId="10">
+  <w:num w:numId="10" w16cid:durableId="788864508">
     <w:abstractNumId w:val="3"/>
   </w:num>
-  <w:num w:numId="11">
+  <w:num w:numId="11" w16cid:durableId="1043946228">
     <w:abstractNumId w:val="7"/>
   </w:num>
-  <w:num w:numId="12">
+  <w:num w:numId="12" w16cid:durableId="1729109688">
     <w:abstractNumId w:val="4"/>
   </w:num>
-  <w:num w:numId="13">
+  <w:num w:numId="13" w16cid:durableId="1668898980">
     <w:abstractNumId w:val="1"/>
   </w:num>
 </w:numbering>

</xml_diff>